<commit_message>
Cambios en el apartado6.1.1 por RobertoTorralba
</commit_message>
<xml_diff>
--- a/tg2_RobertoTorralba6.1.1.docx
+++ b/tg2_RobertoTorralba6.1.1.docx
@@ -73,15 +73,7 @@
         <w:rPr>
           <w:i/>
         </w:rPr>
-        <w:t>Chro</w:t>
-      </w:r>
-      <w:bookmarkStart w:id="3" w:name="_GoBack"/>
-      <w:bookmarkEnd w:id="3"/>
-      <w:r>
-        <w:rPr>
-          <w:i/>
-        </w:rPr>
-        <w:t>me</w:t>
+        <w:t>Chrome</w:t>
       </w:r>
       <w:proofErr w:type="spellEnd"/>
       <w:r>
@@ -156,6 +148,29 @@
         </w:rPr>
         <w:t>Por ello vamos a hablar del complemento Flash y el Silverlight.</w:t>
       </w:r>
+    </w:p>
+    <w:p>
+      <w:pPr>
+        <w:pStyle w:val="Ttulo3"/>
+      </w:pPr>
+      <w:r>
+        <w:t>6</w:t>
+      </w:r>
+      <w:bookmarkStart w:id="3" w:name="_GoBack"/>
+      <w:bookmarkEnd w:id="3"/>
+      <w:r>
+        <w:t>.1.2 Recomendación de tecnología a utilizar</w:t>
+      </w:r>
+    </w:p>
+    <w:p>
+      <w:r>
+        <w:t xml:space="preserve">Las tecnologías propuestas para esta situación son flash y </w:t>
+      </w:r>
+      <w:proofErr w:type="spellStart"/>
+      <w:r>
+        <w:t>silverlight</w:t>
+      </w:r>
+      <w:proofErr w:type="spellEnd"/>
     </w:p>
     <w:p/>
     <w:sectPr>

</xml_diff>